<commit_message>
se corrigio faltas de redaccion y se agrego nuevos iconos para las habilidades profesionales
</commit_message>
<xml_diff>
--- a/src/assets/MarioEstradaCV.docx
+++ b/src/assets/MarioEstradaCV.docx
@@ -6,16 +6,11 @@
       <w:pPr>
         <w:ind w:left="-142" w:firstLine="142"/>
       </w:pPr>
-      <w:bookmarkStart w:id="0" w:name="_GoBack"/>
       <w:r>
-        <w:rPr>
-          <w:noProof/>
-          <w:lang w:eastAsia="es-ES"/>
-        </w:rPr>
         <w:drawing>
-          <wp:inline distT="0" distB="0" distL="0" distR="0" wp14:anchorId="433668A7" wp14:editId="4D1C2CD9">
-            <wp:extent cx="6258560" cy="8388985"/>
-            <wp:effectExtent l="0" t="0" r="8890" b="0"/>
+          <wp:inline distT="0" distB="0" distL="0" distR="0" wp14:anchorId="7F0976C8" wp14:editId="5A9D9979">
+            <wp:extent cx="6477000" cy="8845902"/>
+            <wp:effectExtent l="0" t="0" r="0" b="0"/>
             <wp:docPr id="1" name="Picture 1"/>
             <wp:cNvGraphicFramePr>
               <a:graphicFrameLocks xmlns:a="http://schemas.openxmlformats.org/drawingml/2006/main" noChangeAspect="1"/>
@@ -36,7 +31,7 @@
                   <pic:spPr>
                     <a:xfrm>
                       <a:off x="0" y="0"/>
-                      <a:ext cx="6258560" cy="8388985"/>
+                      <a:ext cx="6518600" cy="8902716"/>
                     </a:xfrm>
                     <a:prstGeom prst="rect">
                       <a:avLst/>
@@ -48,11 +43,12 @@
           </wp:inline>
         </w:drawing>
       </w:r>
+      <w:bookmarkStart w:id="0" w:name="_GoBack"/>
       <w:bookmarkEnd w:id="0"/>
     </w:p>
     <w:sectPr>
-      <w:pgSz w:w="10093" w:h="13268" w:code="1"/>
-      <w:pgMar w:top="142" w:right="51" w:bottom="1418" w:left="142" w:header="709" w:footer="709" w:gutter="0"/>
+      <w:pgSz w:w="10206" w:h="14175" w:code="1"/>
+      <w:pgMar w:top="0" w:right="51" w:bottom="1418" w:left="0" w:header="709" w:footer="709" w:gutter="0"/>
       <w:cols w:space="708"/>
       <w:docGrid w:linePitch="360"/>
     </w:sectPr>

</xml_diff>